<commit_message>
Added some functions to class
</commit_message>
<xml_diff>
--- a/Documentation.docx
+++ b/Documentation.docx
@@ -684,7 +684,7 @@
         </w:numPr>
       </w:pPr>
       <w:r>
-        <w:t xml:space="preserve"> Setting up environment (Nick)</w:t>
+        <w:t>Setting up environment (Nick)</w:t>
       </w:r>
     </w:p>
     <w:p>
@@ -735,6 +735,233 @@
         <w:t xml:space="preserve"> class:</w:t>
       </w:r>
     </w:p>
+    <w:tbl>
+      <w:tblPr>
+        <w:tblStyle w:val="TableGrid"/>
+        <w:tblW w:w="0" w:type="auto"/>
+        <w:tblLook w:val="04A0" w:firstRow="1" w:lastRow="0" w:firstColumn="1" w:lastColumn="0" w:noHBand="0" w:noVBand="1"/>
+      </w:tblPr>
+      <w:tblGrid>
+        <w:gridCol w:w="4957"/>
+        <w:gridCol w:w="2013"/>
+        <w:gridCol w:w="3486"/>
+      </w:tblGrid>
+      <w:tr>
+        <w:tc>
+          <w:tcPr>
+            <w:tcW w:w="4957" w:type="dxa"/>
+          </w:tcPr>
+          <w:p>
+            <w:r>
+              <w:t xml:space="preserve">Create robot (constructor with base location) </w:t>
+            </w:r>
+          </w:p>
+        </w:tc>
+        <w:tc>
+          <w:tcPr>
+            <w:tcW w:w="2013" w:type="dxa"/>
+          </w:tcPr>
+          <w:p>
+            <w:pPr>
+              <w:rPr>
+                <w:b/>
+                <w:bCs/>
+              </w:rPr>
+            </w:pPr>
+            <w:r>
+              <w:rPr>
+                <w:b/>
+                <w:bCs/>
+              </w:rPr>
+              <w:t>Done</w:t>
+            </w:r>
+          </w:p>
+        </w:tc>
+        <w:tc>
+          <w:tcPr>
+            <w:tcW w:w="3486" w:type="dxa"/>
+          </w:tcPr>
+          <w:p/>
+        </w:tc>
+      </w:tr>
+      <w:tr>
+        <w:tc>
+          <w:tcPr>
+            <w:tcW w:w="4957" w:type="dxa"/>
+          </w:tcPr>
+          <w:p>
+            <w:r>
+              <w:t>Set base location (alternative to above)</w:t>
+            </w:r>
+          </w:p>
+        </w:tc>
+        <w:tc>
+          <w:tcPr>
+            <w:tcW w:w="2013" w:type="dxa"/>
+          </w:tcPr>
+          <w:p/>
+        </w:tc>
+        <w:tc>
+          <w:tcPr>
+            <w:tcW w:w="3486" w:type="dxa"/>
+          </w:tcPr>
+          <w:p/>
+        </w:tc>
+      </w:tr>
+      <w:tr>
+        <w:tc>
+          <w:tcPr>
+            <w:tcW w:w="4957" w:type="dxa"/>
+          </w:tcPr>
+          <w:p>
+            <w:r>
+              <w:t>Get current end effector position (</w:t>
+            </w:r>
+            <w:proofErr w:type="spellStart"/>
+            <w:r>
+              <w:t>fkine</w:t>
+            </w:r>
+            <w:proofErr w:type="spellEnd"/>
+            <w:r>
+              <w:t>)</w:t>
+            </w:r>
+          </w:p>
+        </w:tc>
+        <w:tc>
+          <w:tcPr>
+            <w:tcW w:w="2013" w:type="dxa"/>
+          </w:tcPr>
+          <w:p/>
+        </w:tc>
+        <w:tc>
+          <w:tcPr>
+            <w:tcW w:w="3486" w:type="dxa"/>
+          </w:tcPr>
+          <w:p/>
+        </w:tc>
+      </w:tr>
+      <w:tr>
+        <w:tc>
+          <w:tcPr>
+            <w:tcW w:w="4957" w:type="dxa"/>
+          </w:tcPr>
+          <w:p>
+            <w:r>
+              <w:t>Grab function (for end effector)</w:t>
+            </w:r>
+          </w:p>
+        </w:tc>
+        <w:tc>
+          <w:tcPr>
+            <w:tcW w:w="2013" w:type="dxa"/>
+          </w:tcPr>
+          <w:p/>
+        </w:tc>
+        <w:tc>
+          <w:tcPr>
+            <w:tcW w:w="3486" w:type="dxa"/>
+          </w:tcPr>
+          <w:p/>
+        </w:tc>
+      </w:tr>
+      <w:tr>
+        <w:tc>
+          <w:tcPr>
+            <w:tcW w:w="4957" w:type="dxa"/>
+          </w:tcPr>
+          <w:p>
+            <w:r>
+              <w:t>Get grab status</w:t>
+            </w:r>
+          </w:p>
+        </w:tc>
+        <w:tc>
+          <w:tcPr>
+            <w:tcW w:w="2013" w:type="dxa"/>
+          </w:tcPr>
+          <w:p/>
+        </w:tc>
+        <w:tc>
+          <w:tcPr>
+            <w:tcW w:w="3486" w:type="dxa"/>
+          </w:tcPr>
+          <w:p/>
+        </w:tc>
+      </w:tr>
+      <w:tr>
+        <w:tc>
+          <w:tcPr>
+            <w:tcW w:w="4957" w:type="dxa"/>
+          </w:tcPr>
+          <w:p>
+            <w:r>
+              <w:t>Get position of EVERY joint (useful for collision detection)</w:t>
+            </w:r>
+          </w:p>
+        </w:tc>
+        <w:tc>
+          <w:tcPr>
+            <w:tcW w:w="2013" w:type="dxa"/>
+          </w:tcPr>
+          <w:p/>
+        </w:tc>
+        <w:tc>
+          <w:tcPr>
+            <w:tcW w:w="3486" w:type="dxa"/>
+          </w:tcPr>
+          <w:p/>
+        </w:tc>
+      </w:tr>
+      <w:tr>
+        <w:tc>
+          <w:tcPr>
+            <w:tcW w:w="4957" w:type="dxa"/>
+          </w:tcPr>
+          <w:p>
+            <w:r>
+              <w:t>Set joint limits</w:t>
+            </w:r>
+          </w:p>
+        </w:tc>
+        <w:tc>
+          <w:tcPr>
+            <w:tcW w:w="2013" w:type="dxa"/>
+          </w:tcPr>
+          <w:p/>
+        </w:tc>
+        <w:tc>
+          <w:tcPr>
+            <w:tcW w:w="3486" w:type="dxa"/>
+          </w:tcPr>
+          <w:p/>
+        </w:tc>
+      </w:tr>
+      <w:tr>
+        <w:tc>
+          <w:tcPr>
+            <w:tcW w:w="4957" w:type="dxa"/>
+          </w:tcPr>
+          <w:p>
+            <w:r>
+              <w:t>Collision detects with surface (input surface [by vertexes?])</w:t>
+            </w:r>
+          </w:p>
+        </w:tc>
+        <w:tc>
+          <w:tcPr>
+            <w:tcW w:w="2013" w:type="dxa"/>
+          </w:tcPr>
+          <w:p/>
+        </w:tc>
+        <w:tc>
+          <w:tcPr>
+            <w:tcW w:w="3486" w:type="dxa"/>
+          </w:tcPr>
+          <w:p/>
+        </w:tc>
+      </w:tr>
+    </w:tbl>
+    <w:p/>
     <w:p>
       <w:pPr>
         <w:pStyle w:val="ListParagraph"/>
@@ -745,6 +972,13 @@
       </w:pPr>
       <w:r>
         <w:t>Create robot (constructor with base location)</w:t>
+      </w:r>
+      <w:r>
+        <w:t xml:space="preserve"> </w:t>
+      </w:r>
+      <w:r>
+        <w:tab/>
+        <w:t>DONE</w:t>
       </w:r>
     </w:p>
     <w:p>
@@ -2107,6 +2341,25 @@
       <w:u w:val="single"/>
     </w:rPr>
   </w:style>
+  <w:style w:type="table" w:styleId="TableGrid">
+    <w:name w:val="Table Grid"/>
+    <w:basedOn w:val="TableNormal"/>
+    <w:uiPriority w:val="39"/>
+    <w:rsid w:val="003C696B"/>
+    <w:pPr>
+      <w:spacing w:after="0" w:line="240" w:lineRule="auto"/>
+    </w:pPr>
+    <w:tblPr>
+      <w:tblBorders>
+        <w:top w:val="single" w:sz="4" w:space="0" w:color="auto"/>
+        <w:left w:val="single" w:sz="4" w:space="0" w:color="auto"/>
+        <w:bottom w:val="single" w:sz="4" w:space="0" w:color="auto"/>
+        <w:right w:val="single" w:sz="4" w:space="0" w:color="auto"/>
+        <w:insideH w:val="single" w:sz="4" w:space="0" w:color="auto"/>
+        <w:insideV w:val="single" w:sz="4" w:space="0" w:color="auto"/>
+      </w:tblBorders>
+    </w:tblPr>
+  </w:style>
 </w:styles>
 </file>
 

</xml_diff>

<commit_message>
Additional function skeletons added
</commit_message>
<xml_diff>
--- a/Documentation.docx
+++ b/Documentation.docx
@@ -663,16 +663,11 @@
       <w:r>
         <w:t xml:space="preserve">Get DH parameters for robot and make class in </w:t>
       </w:r>
-      <w:proofErr w:type="spellStart"/>
       <w:r>
         <w:t>M</w:t>
       </w:r>
       <w:r>
-        <w:t>atlab</w:t>
-      </w:r>
-      <w:proofErr w:type="spellEnd"/>
-      <w:r>
-        <w:t xml:space="preserve"> (Patrick)</w:t>
+        <w:t>atlab (Patrick)</w:t>
       </w:r>
     </w:p>
     <w:p>
@@ -696,15 +691,7 @@
         </w:numPr>
       </w:pPr>
       <w:r>
-        <w:t>Setting up functions (</w:t>
-      </w:r>
-      <w:proofErr w:type="spellStart"/>
-      <w:r>
-        <w:t>Nhan</w:t>
-      </w:r>
-      <w:proofErr w:type="spellEnd"/>
-      <w:r>
-        <w:t>)</w:t>
+        <w:t>Setting up functions (Nhan)</w:t>
       </w:r>
     </w:p>
     <w:p/>
@@ -792,6 +779,48 @@
           <w:p>
             <w:r>
               <w:t>Set base location (alternative to above)</w:t>
+            </w:r>
+          </w:p>
+        </w:tc>
+        <w:tc>
+          <w:tcPr>
+            <w:tcW w:w="2013" w:type="dxa"/>
+          </w:tcPr>
+          <w:p>
+            <w:pPr>
+              <w:rPr>
+                <w:b/>
+                <w:bCs/>
+              </w:rPr>
+            </w:pPr>
+            <w:r>
+              <w:rPr>
+                <w:b/>
+                <w:bCs/>
+              </w:rPr>
+              <w:t>------</w:t>
+            </w:r>
+          </w:p>
+        </w:tc>
+        <w:tc>
+          <w:tcPr>
+            <w:tcW w:w="3486" w:type="dxa"/>
+          </w:tcPr>
+          <w:p>
+            <w:r>
+              <w:t>Already a model.base() function by default</w:t>
+            </w:r>
+          </w:p>
+        </w:tc>
+      </w:tr>
+      <w:tr>
+        <w:tc>
+          <w:tcPr>
+            <w:tcW w:w="4957" w:type="dxa"/>
+          </w:tcPr>
+          <w:p>
+            <w:r>
+              <w:t>Get current end effector position (fkine)</w:t>
             </w:r>
           </w:p>
         </w:tc>
@@ -815,15 +844,7 @@
           </w:tcPr>
           <w:p>
             <w:r>
-              <w:t>Get current end effector position (</w:t>
-            </w:r>
-            <w:proofErr w:type="spellStart"/>
-            <w:r>
-              <w:t>fkine</w:t>
-            </w:r>
-            <w:proofErr w:type="spellEnd"/>
-            <w:r>
-              <w:t>)</w:t>
+              <w:t>Grab function (for end effector)</w:t>
             </w:r>
           </w:p>
         </w:tc>
@@ -847,7 +868,7 @@
           </w:tcPr>
           <w:p>
             <w:r>
-              <w:t>Grab function (for end effector)</w:t>
+              <w:t>Get grab status</w:t>
             </w:r>
           </w:p>
         </w:tc>
@@ -871,7 +892,7 @@
           </w:tcPr>
           <w:p>
             <w:r>
-              <w:t>Get grab status</w:t>
+              <w:t>Get position of EVERY joint (useful for collision detection)</w:t>
             </w:r>
           </w:p>
         </w:tc>
@@ -895,7 +916,7 @@
           </w:tcPr>
           <w:p>
             <w:r>
-              <w:t>Get position of EVERY joint (useful for collision detection)</w:t>
+              <w:t>Set joint limits</w:t>
             </w:r>
           </w:p>
         </w:tc>
@@ -919,30 +940,6 @@
           </w:tcPr>
           <w:p>
             <w:r>
-              <w:t>Set joint limits</w:t>
-            </w:r>
-          </w:p>
-        </w:tc>
-        <w:tc>
-          <w:tcPr>
-            <w:tcW w:w="2013" w:type="dxa"/>
-          </w:tcPr>
-          <w:p/>
-        </w:tc>
-        <w:tc>
-          <w:tcPr>
-            <w:tcW w:w="3486" w:type="dxa"/>
-          </w:tcPr>
-          <w:p/>
-        </w:tc>
-      </w:tr>
-      <w:tr>
-        <w:tc>
-          <w:tcPr>
-            <w:tcW w:w="4957" w:type="dxa"/>
-          </w:tcPr>
-          <w:p>
-            <w:r>
               <w:t>Collision detects with surface (input surface [by vertexes?])</w:t>
             </w:r>
           </w:p>
@@ -1008,15 +1005,7 @@
         <w:t>Get current end effector position</w:t>
       </w:r>
       <w:r>
-        <w:t xml:space="preserve"> (</w:t>
-      </w:r>
-      <w:proofErr w:type="spellStart"/>
-      <w:r>
-        <w:t>fkine</w:t>
-      </w:r>
-      <w:proofErr w:type="spellEnd"/>
-      <w:r>
-        <w:t>)</w:t>
+        <w:t xml:space="preserve"> (fkine)</w:t>
       </w:r>
     </w:p>
     <w:p>

</xml_diff>

<commit_message>
Added method to find all joint transforms
</commit_message>
<xml_diff>
--- a/Documentation.docx
+++ b/Documentation.docx
@@ -663,15 +663,22 @@
       <w:r>
         <w:t xml:space="preserve">Get DH parameters for robot and make class in </w:t>
       </w:r>
+      <w:proofErr w:type="spellStart"/>
       <w:r>
         <w:t>M</w:t>
       </w:r>
       <w:r>
-        <w:t>atlab (</w:t>
-      </w:r>
+        <w:t>atlab</w:t>
+      </w:r>
+      <w:proofErr w:type="spellEnd"/>
+      <w:r>
+        <w:t xml:space="preserve"> (</w:t>
+      </w:r>
+      <w:proofErr w:type="spellStart"/>
       <w:r>
         <w:t>Nhan</w:t>
       </w:r>
+      <w:proofErr w:type="spellEnd"/>
       <w:r>
         <w:t>)</w:t>
       </w:r>
@@ -714,6 +721,46 @@
       <w:r>
         <w:t>)</w:t>
       </w:r>
+    </w:p>
+    <w:p>
+      <w:pPr>
+        <w:pStyle w:val="ListParagraph"/>
+        <w:numPr>
+          <w:ilvl w:val="0"/>
+          <w:numId w:val="3"/>
+        </w:numPr>
+        <w:jc w:val="both"/>
+      </w:pPr>
+      <w:r>
+        <w:t xml:space="preserve">Once we have our models on </w:t>
+      </w:r>
+      <w:proofErr w:type="spellStart"/>
+      <w:r>
+        <w:t>Solidworks</w:t>
+      </w:r>
+      <w:proofErr w:type="spellEnd"/>
+      <w:r>
+        <w:t xml:space="preserve">, </w:t>
+      </w:r>
+      <w:r>
+        <w:t xml:space="preserve">create a class for a rectangular prism obstacle. This will be used for anything the robot can collide with (table it is on, and shelves). </w:t>
+      </w:r>
+      <w:r>
+        <w:t>The class will plot the obstacle (which is static)</w:t>
+      </w:r>
+      <w:r>
+        <w:t>, and also create a triangle mesh of the rectangular prism (see week 5 lab question 2 and 3 solution videos).</w:t>
+      </w:r>
+    </w:p>
+    <w:p>
+      <w:pPr>
+        <w:pStyle w:val="ListParagraph"/>
+        <w:numPr>
+          <w:ilvl w:val="0"/>
+          <w:numId w:val="3"/>
+        </w:numPr>
+        <w:jc w:val="both"/>
+      </w:pPr>
     </w:p>
     <w:p/>
     <w:p>
@@ -751,8 +798,8 @@
       </w:tblPr>
       <w:tblGrid>
         <w:gridCol w:w="4957"/>
-        <w:gridCol w:w="2013"/>
-        <w:gridCol w:w="3486"/>
+        <w:gridCol w:w="1559"/>
+        <w:gridCol w:w="3940"/>
       </w:tblGrid>
       <w:tr>
         <w:tc>
@@ -760,6 +807,9 @@
             <w:tcW w:w="4957" w:type="dxa"/>
           </w:tcPr>
           <w:p>
+            <w:pPr>
+              <w:jc w:val="both"/>
+            </w:pPr>
             <w:r>
               <w:t xml:space="preserve">Create robot (constructor with base location) </w:t>
             </w:r>
@@ -767,10 +817,11 @@
         </w:tc>
         <w:tc>
           <w:tcPr>
-            <w:tcW w:w="2013" w:type="dxa"/>
+            <w:tcW w:w="1559" w:type="dxa"/>
           </w:tcPr>
           <w:p>
             <w:pPr>
+              <w:jc w:val="both"/>
               <w:rPr>
                 <w:b/>
                 <w:bCs/>
@@ -787,11 +838,19 @@
         </w:tc>
         <w:tc>
           <w:tcPr>
-            <w:tcW w:w="3486" w:type="dxa"/>
+            <w:tcW w:w="3940" w:type="dxa"/>
           </w:tcPr>
           <w:p>
-            <w:r>
-              <w:t>HansCute()</w:t>
+            <w:pPr>
+              <w:jc w:val="both"/>
+            </w:pPr>
+            <w:proofErr w:type="spellStart"/>
+            <w:r>
+              <w:t>HansCute</w:t>
+            </w:r>
+            <w:proofErr w:type="spellEnd"/>
+            <w:r>
+              <w:t>()</w:t>
             </w:r>
           </w:p>
         </w:tc>
@@ -802,6 +861,9 @@
             <w:tcW w:w="4957" w:type="dxa"/>
           </w:tcPr>
           <w:p>
+            <w:pPr>
+              <w:jc w:val="both"/>
+            </w:pPr>
             <w:r>
               <w:t>Set base location (alternative to above)</w:t>
             </w:r>
@@ -809,10 +871,11 @@
         </w:tc>
         <w:tc>
           <w:tcPr>
-            <w:tcW w:w="2013" w:type="dxa"/>
+            <w:tcW w:w="1559" w:type="dxa"/>
           </w:tcPr>
           <w:p>
             <w:pPr>
+              <w:jc w:val="both"/>
               <w:rPr>
                 <w:b/>
                 <w:bCs/>
@@ -829,11 +892,22 @@
         </w:tc>
         <w:tc>
           <w:tcPr>
-            <w:tcW w:w="3486" w:type="dxa"/>
+            <w:tcW w:w="3940" w:type="dxa"/>
           </w:tcPr>
           <w:p>
-            <w:r>
-              <w:t>Already a model.base() function by default</w:t>
+            <w:pPr>
+              <w:jc w:val="both"/>
+            </w:pPr>
+            <w:r>
+              <w:t xml:space="preserve">Already a </w:t>
+            </w:r>
+            <w:proofErr w:type="spellStart"/>
+            <w:r>
+              <w:t>model.base</w:t>
+            </w:r>
+            <w:proofErr w:type="spellEnd"/>
+            <w:r>
+              <w:t>() function by default</w:t>
             </w:r>
           </w:p>
         </w:tc>
@@ -844,22 +918,55 @@
             <w:tcW w:w="4957" w:type="dxa"/>
           </w:tcPr>
           <w:p>
-            <w:r>
-              <w:t>Get current end effector position (fkine)</w:t>
+            <w:pPr>
+              <w:jc w:val="both"/>
+            </w:pPr>
+            <w:r>
+              <w:t>Get current end effector position (</w:t>
+            </w:r>
+            <w:proofErr w:type="spellStart"/>
+            <w:r>
+              <w:t>fkine</w:t>
+            </w:r>
+            <w:proofErr w:type="spellEnd"/>
+            <w:r>
+              <w:t>)</w:t>
             </w:r>
           </w:p>
         </w:tc>
         <w:tc>
           <w:tcPr>
-            <w:tcW w:w="2013" w:type="dxa"/>
+            <w:tcW w:w="1559" w:type="dxa"/>
           </w:tcPr>
-          <w:p/>
+          <w:p>
+            <w:pPr>
+              <w:jc w:val="both"/>
+            </w:pPr>
+            <w:r>
+              <w:t>------</w:t>
+            </w:r>
+          </w:p>
         </w:tc>
         <w:tc>
           <w:tcPr>
-            <w:tcW w:w="3486" w:type="dxa"/>
+            <w:tcW w:w="3940" w:type="dxa"/>
           </w:tcPr>
-          <w:p/>
+          <w:p>
+            <w:pPr>
+              <w:jc w:val="both"/>
+            </w:pPr>
+            <w:proofErr w:type="spellStart"/>
+            <w:r>
+              <w:t>m</w:t>
+            </w:r>
+            <w:r>
+              <w:t>odel.fkine</w:t>
+            </w:r>
+            <w:proofErr w:type="spellEnd"/>
+            <w:r>
+              <w:t>(q)</w:t>
+            </w:r>
+          </w:p>
         </w:tc>
       </w:tr>
       <w:tr>
@@ -868,6 +975,9 @@
             <w:tcW w:w="4957" w:type="dxa"/>
           </w:tcPr>
           <w:p>
+            <w:pPr>
+              <w:jc w:val="both"/>
+            </w:pPr>
             <w:r>
               <w:t>Grab function (for end effector)</w:t>
             </w:r>
@@ -875,15 +985,40 @@
         </w:tc>
         <w:tc>
           <w:tcPr>
-            <w:tcW w:w="2013" w:type="dxa"/>
+            <w:tcW w:w="1559" w:type="dxa"/>
           </w:tcPr>
-          <w:p/>
+          <w:p>
+            <w:pPr>
+              <w:jc w:val="both"/>
+            </w:pPr>
+            <w:r>
+              <w:t>------</w:t>
+            </w:r>
+          </w:p>
         </w:tc>
         <w:tc>
           <w:tcPr>
-            <w:tcW w:w="3486" w:type="dxa"/>
+            <w:tcW w:w="3940" w:type="dxa"/>
           </w:tcPr>
-          <w:p/>
+          <w:p>
+            <w:pPr>
+              <w:jc w:val="both"/>
+            </w:pPr>
+            <w:proofErr w:type="spellStart"/>
+            <w:r>
+              <w:t>Self.gripperBool</w:t>
+            </w:r>
+            <w:proofErr w:type="spellEnd"/>
+            <w:r>
+              <w:t xml:space="preserve"> </w:t>
+            </w:r>
+            <w:r>
+              <w:t xml:space="preserve">= </w:t>
+            </w:r>
+            <w:r>
+              <w:t>true/false</w:t>
+            </w:r>
+          </w:p>
         </w:tc>
       </w:tr>
       <w:tr>
@@ -892,6 +1027,9 @@
             <w:tcW w:w="4957" w:type="dxa"/>
           </w:tcPr>
           <w:p>
+            <w:pPr>
+              <w:jc w:val="both"/>
+            </w:pPr>
             <w:r>
               <w:t>Get grab status</w:t>
             </w:r>
@@ -899,15 +1037,34 @@
         </w:tc>
         <w:tc>
           <w:tcPr>
-            <w:tcW w:w="2013" w:type="dxa"/>
+            <w:tcW w:w="1559" w:type="dxa"/>
           </w:tcPr>
-          <w:p/>
+          <w:p>
+            <w:pPr>
+              <w:jc w:val="both"/>
+            </w:pPr>
+            <w:r>
+              <w:t>------</w:t>
+            </w:r>
+          </w:p>
         </w:tc>
         <w:tc>
           <w:tcPr>
-            <w:tcW w:w="3486" w:type="dxa"/>
+            <w:tcW w:w="3940" w:type="dxa"/>
           </w:tcPr>
-          <w:p/>
+          <w:p>
+            <w:pPr>
+              <w:jc w:val="both"/>
+            </w:pPr>
+            <w:proofErr w:type="spellStart"/>
+            <w:r>
+              <w:t>Self.griperBool</w:t>
+            </w:r>
+            <w:proofErr w:type="spellEnd"/>
+            <w:r>
+              <w:t xml:space="preserve"> (returns true or false)</w:t>
+            </w:r>
+          </w:p>
         </w:tc>
       </w:tr>
       <w:tr>
@@ -916,6 +1073,9 @@
             <w:tcW w:w="4957" w:type="dxa"/>
           </w:tcPr>
           <w:p>
+            <w:pPr>
+              <w:jc w:val="both"/>
+            </w:pPr>
             <w:r>
               <w:t>Get position of EVERY joint (useful for collision detection)</w:t>
             </w:r>
@@ -923,15 +1083,23 @@
         </w:tc>
         <w:tc>
           <w:tcPr>
-            <w:tcW w:w="2013" w:type="dxa"/>
+            <w:tcW w:w="1559" w:type="dxa"/>
           </w:tcPr>
-          <w:p/>
+          <w:p>
+            <w:pPr>
+              <w:jc w:val="both"/>
+            </w:pPr>
+          </w:p>
         </w:tc>
         <w:tc>
           <w:tcPr>
-            <w:tcW w:w="3486" w:type="dxa"/>
+            <w:tcW w:w="3940" w:type="dxa"/>
           </w:tcPr>
-          <w:p/>
+          <w:p>
+            <w:pPr>
+              <w:jc w:val="both"/>
+            </w:pPr>
+          </w:p>
         </w:tc>
       </w:tr>
       <w:tr>
@@ -940,6 +1108,9 @@
             <w:tcW w:w="4957" w:type="dxa"/>
           </w:tcPr>
           <w:p>
+            <w:pPr>
+              <w:jc w:val="both"/>
+            </w:pPr>
             <w:r>
               <w:t>Set joint limits</w:t>
             </w:r>
@@ -947,15 +1118,32 @@
         </w:tc>
         <w:tc>
           <w:tcPr>
-            <w:tcW w:w="2013" w:type="dxa"/>
+            <w:tcW w:w="1559" w:type="dxa"/>
           </w:tcPr>
-          <w:p/>
+          <w:p>
+            <w:pPr>
+              <w:jc w:val="both"/>
+            </w:pPr>
+            <w:r>
+              <w:t>------</w:t>
+            </w:r>
+          </w:p>
         </w:tc>
         <w:tc>
           <w:tcPr>
-            <w:tcW w:w="3486" w:type="dxa"/>
+            <w:tcW w:w="3940" w:type="dxa"/>
           </w:tcPr>
-          <w:p/>
+          <w:p>
+            <w:pPr>
+              <w:jc w:val="both"/>
+            </w:pPr>
+            <w:r>
+              <w:t>Done within class constructor, in DH param</w:t>
+            </w:r>
+            <w:r>
+              <w:t>s</w:t>
+            </w:r>
+          </w:p>
         </w:tc>
       </w:tr>
       <w:tr>
@@ -964,147 +1152,127 @@
             <w:tcW w:w="4957" w:type="dxa"/>
           </w:tcPr>
           <w:p>
+            <w:pPr>
+              <w:jc w:val="both"/>
+            </w:pPr>
             <w:r>
               <w:t>Collision detects with surface (input surface [by vertexes?])</w:t>
+            </w:r>
+            <w:r>
+              <w:t xml:space="preserve"> (iterative to check every line of each robot arm, with each surface)</w:t>
             </w:r>
           </w:p>
         </w:tc>
         <w:tc>
           <w:tcPr>
-            <w:tcW w:w="2013" w:type="dxa"/>
+            <w:tcW w:w="1559" w:type="dxa"/>
           </w:tcPr>
-          <w:p/>
+          <w:p>
+            <w:pPr>
+              <w:jc w:val="both"/>
+            </w:pPr>
+          </w:p>
         </w:tc>
         <w:tc>
           <w:tcPr>
-            <w:tcW w:w="3486" w:type="dxa"/>
+            <w:tcW w:w="3940" w:type="dxa"/>
           </w:tcPr>
-          <w:p/>
+          <w:p>
+            <w:pPr>
+              <w:jc w:val="both"/>
+            </w:pPr>
+          </w:p>
+        </w:tc>
+      </w:tr>
+      <w:tr>
+        <w:tc>
+          <w:tcPr>
+            <w:tcW w:w="4957" w:type="dxa"/>
+          </w:tcPr>
+          <w:p>
+            <w:pPr>
+              <w:jc w:val="both"/>
+            </w:pPr>
+            <w:r>
+              <w:t>Stop robot movement</w:t>
+            </w:r>
+          </w:p>
+        </w:tc>
+        <w:tc>
+          <w:tcPr>
+            <w:tcW w:w="1559" w:type="dxa"/>
+          </w:tcPr>
+          <w:p>
+            <w:pPr>
+              <w:jc w:val="both"/>
+            </w:pPr>
+          </w:p>
+        </w:tc>
+        <w:tc>
+          <w:tcPr>
+            <w:tcW w:w="3940" w:type="dxa"/>
+          </w:tcPr>
+          <w:p>
+            <w:pPr>
+              <w:jc w:val="both"/>
+            </w:pPr>
+            <w:r>
+              <w:t>Function which stops robot movement. Used for both collision</w:t>
+            </w:r>
+            <w:r>
+              <w:t xml:space="preserve"> and estop. </w:t>
+            </w:r>
+            <w:r>
+              <w:t>Therefore,</w:t>
+            </w:r>
+            <w:r>
+              <w:t xml:space="preserve"> one variable is for the stop function, and another indicates whether it was a collision or estop.</w:t>
+            </w:r>
+          </w:p>
+        </w:tc>
+      </w:tr>
+      <w:tr>
+        <w:tc>
+          <w:tcPr>
+            <w:tcW w:w="4957" w:type="dxa"/>
+          </w:tcPr>
+          <w:p>
+            <w:pPr>
+              <w:jc w:val="both"/>
+            </w:pPr>
+            <w:r>
+              <w:t>Move from point A to B in a linear fashion. MUST obey some predefined joint limits (defined within the function), and constantly be checking for collisions</w:t>
+            </w:r>
+            <w:r>
+              <w:t xml:space="preserve">. </w:t>
+            </w:r>
+            <w:r>
+              <w:t>Use RMRC</w:t>
+            </w:r>
+          </w:p>
+        </w:tc>
+        <w:tc>
+          <w:tcPr>
+            <w:tcW w:w="1559" w:type="dxa"/>
+          </w:tcPr>
+          <w:p>
+            <w:pPr>
+              <w:jc w:val="both"/>
+            </w:pPr>
+          </w:p>
+        </w:tc>
+        <w:tc>
+          <w:tcPr>
+            <w:tcW w:w="3940" w:type="dxa"/>
+          </w:tcPr>
+          <w:p>
+            <w:pPr>
+              <w:jc w:val="both"/>
+            </w:pPr>
+          </w:p>
         </w:tc>
       </w:tr>
     </w:tbl>
-    <w:p/>
-    <w:p>
-      <w:pPr>
-        <w:pStyle w:val="ListParagraph"/>
-        <w:numPr>
-          <w:ilvl w:val="0"/>
-          <w:numId w:val="4"/>
-        </w:numPr>
-      </w:pPr>
-      <w:r>
-        <w:t>Create robot (constructor with base location)</w:t>
-      </w:r>
-      <w:r>
-        <w:t xml:space="preserve"> </w:t>
-      </w:r>
-      <w:r>
-        <w:tab/>
-        <w:t>DONE</w:t>
-      </w:r>
-    </w:p>
-    <w:p>
-      <w:pPr>
-        <w:pStyle w:val="ListParagraph"/>
-        <w:numPr>
-          <w:ilvl w:val="0"/>
-          <w:numId w:val="4"/>
-        </w:numPr>
-      </w:pPr>
-      <w:r>
-        <w:t>Set base location</w:t>
-      </w:r>
-      <w:r>
-        <w:t xml:space="preserve"> (alternative to above)</w:t>
-      </w:r>
-    </w:p>
-    <w:p>
-      <w:pPr>
-        <w:pStyle w:val="ListParagraph"/>
-        <w:numPr>
-          <w:ilvl w:val="0"/>
-          <w:numId w:val="4"/>
-        </w:numPr>
-      </w:pPr>
-      <w:r>
-        <w:t>Get current end effector position</w:t>
-      </w:r>
-      <w:r>
-        <w:t xml:space="preserve"> (fkine)</w:t>
-      </w:r>
-    </w:p>
-    <w:p>
-      <w:pPr>
-        <w:pStyle w:val="ListParagraph"/>
-        <w:numPr>
-          <w:ilvl w:val="0"/>
-          <w:numId w:val="4"/>
-        </w:numPr>
-      </w:pPr>
-      <w:r>
-        <w:t>Grab function (for end effector)</w:t>
-      </w:r>
-    </w:p>
-    <w:p>
-      <w:pPr>
-        <w:pStyle w:val="ListParagraph"/>
-        <w:numPr>
-          <w:ilvl w:val="0"/>
-          <w:numId w:val="4"/>
-        </w:numPr>
-      </w:pPr>
-      <w:r>
-        <w:t>Get grab status</w:t>
-      </w:r>
-    </w:p>
-    <w:p>
-      <w:pPr>
-        <w:pStyle w:val="ListParagraph"/>
-        <w:numPr>
-          <w:ilvl w:val="0"/>
-          <w:numId w:val="4"/>
-        </w:numPr>
-      </w:pPr>
-      <w:r>
-        <w:t>Get position of EVERY joint (useful for collision detection)</w:t>
-      </w:r>
-    </w:p>
-    <w:p>
-      <w:pPr>
-        <w:pStyle w:val="ListParagraph"/>
-        <w:numPr>
-          <w:ilvl w:val="0"/>
-          <w:numId w:val="4"/>
-        </w:numPr>
-      </w:pPr>
-      <w:r>
-        <w:t>Set joint limits</w:t>
-      </w:r>
-    </w:p>
-    <w:p>
-      <w:pPr>
-        <w:pStyle w:val="ListParagraph"/>
-        <w:numPr>
-          <w:ilvl w:val="0"/>
-          <w:numId w:val="4"/>
-        </w:numPr>
-      </w:pPr>
-      <w:r>
-        <w:t xml:space="preserve">Collision </w:t>
-      </w:r>
-      <w:r>
-        <w:t>detects</w:t>
-      </w:r>
-      <w:r>
-        <w:t xml:space="preserve"> with surface (input surface [by </w:t>
-      </w:r>
-      <w:r>
-        <w:t>vertexes</w:t>
-      </w:r>
-      <w:r>
-        <w:t>?])</w:t>
-      </w:r>
-    </w:p>
     <w:p>
       <w:pPr>
         <w:tabs>
@@ -1115,8 +1283,97 @@
         <w:tab/>
       </w:r>
     </w:p>
+    <w:p>
+      <w:pPr>
+        <w:tabs>
+          <w:tab w:val="left" w:pos="6270"/>
+        </w:tabs>
+      </w:pPr>
+      <w:r>
+        <w:drawing>
+          <wp:inline distT="0" distB="0" distL="0" distR="0" wp14:anchorId="01697EA7" wp14:editId="3256AEDC">
+            <wp:extent cx="6645910" cy="3966845"/>
+            <wp:effectExtent l="0" t="0" r="2540" b="0"/>
+            <wp:docPr id="1" name="Picture 1" descr="Graphical user interface, text, application, letter&#10;&#10;Description automatically generated"/>
+            <wp:cNvGraphicFramePr>
+              <a:graphicFrameLocks xmlns:a="http://schemas.openxmlformats.org/drawingml/2006/main" noChangeAspect="1"/>
+            </wp:cNvGraphicFramePr>
+            <a:graphic xmlns:a="http://schemas.openxmlformats.org/drawingml/2006/main">
+              <a:graphicData uri="http://schemas.openxmlformats.org/drawingml/2006/picture">
+                <pic:pic xmlns:pic="http://schemas.openxmlformats.org/drawingml/2006/picture">
+                  <pic:nvPicPr>
+                    <pic:cNvPr id="1" name="Picture 1" descr="Graphical user interface, text, application, letter&#10;&#10;Description automatically generated"/>
+                    <pic:cNvPicPr/>
+                  </pic:nvPicPr>
+                  <pic:blipFill>
+                    <a:blip r:embed="rId7"/>
+                    <a:stretch>
+                      <a:fillRect/>
+                    </a:stretch>
+                  </pic:blipFill>
+                  <pic:spPr>
+                    <a:xfrm>
+                      <a:off x="0" y="0"/>
+                      <a:ext cx="6645910" cy="3966845"/>
+                    </a:xfrm>
+                    <a:prstGeom prst="rect">
+                      <a:avLst/>
+                    </a:prstGeom>
+                  </pic:spPr>
+                </pic:pic>
+              </a:graphicData>
+            </a:graphic>
+          </wp:inline>
+        </w:drawing>
+      </w:r>
+    </w:p>
+    <w:p>
+      <w:pPr>
+        <w:tabs>
+          <w:tab w:val="left" w:pos="6270"/>
+        </w:tabs>
+      </w:pPr>
+      <w:r>
+        <w:lastRenderedPageBreak/>
+        <w:drawing>
+          <wp:inline distT="0" distB="0" distL="0" distR="0" wp14:anchorId="1C7B8BD8" wp14:editId="1D45B0AA">
+            <wp:extent cx="6645910" cy="3499485"/>
+            <wp:effectExtent l="0" t="0" r="2540" b="5715"/>
+            <wp:docPr id="2" name="Picture 2" descr="Graphical user interface, text, application, email&#10;&#10;Description automatically generated"/>
+            <wp:cNvGraphicFramePr>
+              <a:graphicFrameLocks xmlns:a="http://schemas.openxmlformats.org/drawingml/2006/main" noChangeAspect="1"/>
+            </wp:cNvGraphicFramePr>
+            <a:graphic xmlns:a="http://schemas.openxmlformats.org/drawingml/2006/main">
+              <a:graphicData uri="http://schemas.openxmlformats.org/drawingml/2006/picture">
+                <pic:pic xmlns:pic="http://schemas.openxmlformats.org/drawingml/2006/picture">
+                  <pic:nvPicPr>
+                    <pic:cNvPr id="2" name="Picture 2" descr="Graphical user interface, text, application, email&#10;&#10;Description automatically generated"/>
+                    <pic:cNvPicPr/>
+                  </pic:nvPicPr>
+                  <pic:blipFill>
+                    <a:blip r:embed="rId8"/>
+                    <a:stretch>
+                      <a:fillRect/>
+                    </a:stretch>
+                  </pic:blipFill>
+                  <pic:spPr>
+                    <a:xfrm>
+                      <a:off x="0" y="0"/>
+                      <a:ext cx="6645910" cy="3499485"/>
+                    </a:xfrm>
+                    <a:prstGeom prst="rect">
+                      <a:avLst/>
+                    </a:prstGeom>
+                  </pic:spPr>
+                </pic:pic>
+              </a:graphicData>
+            </a:graphic>
+          </wp:inline>
+        </w:drawing>
+      </w:r>
+    </w:p>
     <w:sectPr>
-      <w:footerReference w:type="default" r:id="rId7"/>
+      <w:footerReference w:type="default" r:id="rId9"/>
       <w:pgSz w:w="11906" w:h="16838"/>
       <w:pgMar w:top="720" w:right="720" w:bottom="720" w:left="720" w:header="708" w:footer="708" w:gutter="0"/>
       <w:pgNumType w:start="0"/>

</xml_diff>